<commit_message>
remove mutex synchronization to observe data races in output
</commit_message>
<xml_diff>
--- a/2 лаба/отчет.docx
+++ b/2 лаба/отчет.docx
@@ -924,6 +924,7 @@
     <w:bookmarkEnd w:id="0"/>
     <w:p>
       <w:pPr>
+        <w:spacing w:after="0"/>
         <w:rPr>
           <w:lang w:val="en-US"/>
         </w:rPr>
@@ -940,6 +941,7 @@
     </w:p>
     <w:p>
       <w:pPr>
+        <w:spacing w:after="0"/>
         <w:ind w:firstLine="0"/>
       </w:pPr>
       <w:r>
@@ -948,80 +950,6 @@
             <wp:extent cx="2736850" cy="1353360"/>
             <wp:effectExtent l="0" t="0" r="6350" b="0"/>
             <wp:docPr id="1" name="Рисунок 1"/>
-            <wp:cNvGraphicFramePr>
-              <a:graphicFrameLocks xmlns:a="http://schemas.openxmlformats.org/drawingml/2006/main" noChangeAspect="1"/>
-            </wp:cNvGraphicFramePr>
-            <a:graphic xmlns:a="http://schemas.openxmlformats.org/drawingml/2006/main">
-              <a:graphicData uri="http://schemas.openxmlformats.org/drawingml/2006/picture">
-                <pic:pic xmlns:pic="http://schemas.openxmlformats.org/drawingml/2006/picture">
-                  <pic:nvPicPr>
-                    <pic:cNvPr id="1" name=""/>
-                    <pic:cNvPicPr/>
-                  </pic:nvPicPr>
-                  <pic:blipFill>
-                    <a:blip r:embed="rId4"/>
-                    <a:stretch>
-                      <a:fillRect/>
-                    </a:stretch>
-                  </pic:blipFill>
-                  <pic:spPr>
-                    <a:xfrm>
-                      <a:off x="0" y="0"/>
-                      <a:ext cx="2758184" cy="1363909"/>
-                    </a:xfrm>
-                    <a:prstGeom prst="rect">
-                      <a:avLst/>
-                    </a:prstGeom>
-                  </pic:spPr>
-                </pic:pic>
-              </a:graphicData>
-            </a:graphic>
-          </wp:inline>
-        </w:drawing>
-      </w:r>
-      <w:r>
-        <w:drawing>
-          <wp:inline distT="0" distB="0" distL="0" distR="0" wp14:anchorId="41FDDF2A" wp14:editId="7B374CDC">
-            <wp:extent cx="3124200" cy="1345525"/>
-            <wp:effectExtent l="0" t="0" r="0" b="7620"/>
-            <wp:docPr id="2" name="Рисунок 2"/>
-            <wp:cNvGraphicFramePr>
-              <a:graphicFrameLocks xmlns:a="http://schemas.openxmlformats.org/drawingml/2006/main" noChangeAspect="1"/>
-            </wp:cNvGraphicFramePr>
-            <a:graphic xmlns:a="http://schemas.openxmlformats.org/drawingml/2006/main">
-              <a:graphicData uri="http://schemas.openxmlformats.org/drawingml/2006/picture">
-                <pic:pic xmlns:pic="http://schemas.openxmlformats.org/drawingml/2006/picture">
-                  <pic:nvPicPr>
-                    <pic:cNvPr id="1" name=""/>
-                    <pic:cNvPicPr/>
-                  </pic:nvPicPr>
-                  <pic:blipFill>
-                    <a:blip r:embed="rId5"/>
-                    <a:stretch>
-                      <a:fillRect/>
-                    </a:stretch>
-                  </pic:blipFill>
-                  <pic:spPr>
-                    <a:xfrm>
-                      <a:off x="0" y="0"/>
-                      <a:ext cx="3214361" cy="1384355"/>
-                    </a:xfrm>
-                    <a:prstGeom prst="rect">
-                      <a:avLst/>
-                    </a:prstGeom>
-                  </pic:spPr>
-                </pic:pic>
-              </a:graphicData>
-            </a:graphic>
-          </wp:inline>
-        </w:drawing>
-      </w:r>
-      <w:r>
-        <w:drawing>
-          <wp:inline distT="0" distB="0" distL="0" distR="0" wp14:anchorId="11B73299" wp14:editId="7E28991A">
-            <wp:extent cx="3136900" cy="1363403"/>
-            <wp:effectExtent l="0" t="0" r="6350" b="8255"/>
-            <wp:docPr id="3" name="Рисунок 3"/>
             <wp:cNvGraphicFramePr>
               <a:graphicFrameLocks xmlns:a="http://schemas.openxmlformats.org/drawingml/2006/main" noChangeAspect="1"/>
             </wp:cNvGraphicFramePr>
@@ -1041,7 +969,7 @@
                   <pic:spPr>
                     <a:xfrm>
                       <a:off x="0" y="0"/>
-                      <a:ext cx="3173219" cy="1379189"/>
+                      <a:ext cx="2758184" cy="1363909"/>
                     </a:xfrm>
                     <a:prstGeom prst="rect">
                       <a:avLst/>
@@ -1053,31 +981,12 @@
           </wp:inline>
         </w:drawing>
       </w:r>
-    </w:p>
-    <w:p>
-      <w:r>
-        <w:t xml:space="preserve">Запуск </w:t>
-      </w:r>
-      <w:r>
-        <w:rPr>
-          <w:lang w:val="en-US"/>
-        </w:rPr>
-        <w:t>Release</w:t>
-      </w:r>
-      <w:r>
-        <w:t>:</w:t>
-      </w:r>
-    </w:p>
-    <w:p>
-      <w:pPr>
-        <w:ind w:firstLine="0"/>
-      </w:pPr>
       <w:r>
         <w:drawing>
-          <wp:inline distT="0" distB="0" distL="0" distR="0" wp14:anchorId="4998FC0D" wp14:editId="05CF30B4">
-            <wp:extent cx="2698750" cy="1497800"/>
-            <wp:effectExtent l="0" t="0" r="6350" b="7620"/>
-            <wp:docPr id="4" name="Рисунок 4"/>
+          <wp:inline distT="0" distB="0" distL="0" distR="0" wp14:anchorId="41FDDF2A" wp14:editId="7B374CDC">
+            <wp:extent cx="3124200" cy="1345525"/>
+            <wp:effectExtent l="0" t="0" r="0" b="7620"/>
+            <wp:docPr id="2" name="Рисунок 2"/>
             <wp:cNvGraphicFramePr>
               <a:graphicFrameLocks xmlns:a="http://schemas.openxmlformats.org/drawingml/2006/main" noChangeAspect="1"/>
             </wp:cNvGraphicFramePr>
@@ -1097,7 +1006,7 @@
                   <pic:spPr>
                     <a:xfrm>
                       <a:off x="0" y="0"/>
-                      <a:ext cx="2758630" cy="1531033"/>
+                      <a:ext cx="3214361" cy="1384355"/>
                     </a:xfrm>
                     <a:prstGeom prst="rect">
                       <a:avLst/>
@@ -1111,10 +1020,10 @@
       </w:r>
       <w:r>
         <w:drawing>
-          <wp:inline distT="0" distB="0" distL="0" distR="0" wp14:anchorId="72589DAA" wp14:editId="115A04B4">
-            <wp:extent cx="3150752" cy="1496060"/>
-            <wp:effectExtent l="0" t="0" r="0" b="8890"/>
-            <wp:docPr id="5" name="Рисунок 5"/>
+          <wp:inline distT="0" distB="0" distL="0" distR="0" wp14:anchorId="11B73299" wp14:editId="7E28991A">
+            <wp:extent cx="3136900" cy="1363403"/>
+            <wp:effectExtent l="0" t="0" r="6350" b="8255"/>
+            <wp:docPr id="3" name="Рисунок 3"/>
             <wp:cNvGraphicFramePr>
               <a:graphicFrameLocks xmlns:a="http://schemas.openxmlformats.org/drawingml/2006/main" noChangeAspect="1"/>
             </wp:cNvGraphicFramePr>
@@ -1134,7 +1043,7 @@
                   <pic:spPr>
                     <a:xfrm>
                       <a:off x="0" y="0"/>
-                      <a:ext cx="3203870" cy="1521282"/>
+                      <a:ext cx="3173219" cy="1379189"/>
                     </a:xfrm>
                     <a:prstGeom prst="rect">
                       <a:avLst/>
@@ -1146,12 +1055,35 @@
           </wp:inline>
         </w:drawing>
       </w:r>
+    </w:p>
+    <w:p>
+      <w:pPr>
+        <w:spacing w:after="0"/>
+      </w:pPr>
+      <w:r>
+        <w:t xml:space="preserve">Запуск </w:t>
+      </w:r>
+      <w:r>
+        <w:rPr>
+          <w:lang w:val="en-US"/>
+        </w:rPr>
+        <w:t>Release</w:t>
+      </w:r>
+      <w:r>
+        <w:t>:</w:t>
+      </w:r>
+    </w:p>
+    <w:p>
+      <w:pPr>
+        <w:spacing w:after="0"/>
+        <w:ind w:firstLine="0"/>
+      </w:pPr>
       <w:r>
         <w:drawing>
-          <wp:inline distT="0" distB="0" distL="0" distR="0" wp14:anchorId="2921EF97" wp14:editId="7B366EBF">
-            <wp:extent cx="3552825" cy="1494047"/>
-            <wp:effectExtent l="0" t="0" r="0" b="0"/>
-            <wp:docPr id="6" name="Рисунок 6"/>
+          <wp:inline distT="0" distB="0" distL="0" distR="0" wp14:anchorId="4998FC0D" wp14:editId="05CF30B4">
+            <wp:extent cx="2698750" cy="1497800"/>
+            <wp:effectExtent l="0" t="0" r="6350" b="7620"/>
+            <wp:docPr id="4" name="Рисунок 4"/>
             <wp:cNvGraphicFramePr>
               <a:graphicFrameLocks xmlns:a="http://schemas.openxmlformats.org/drawingml/2006/main" noChangeAspect="1"/>
             </wp:cNvGraphicFramePr>
@@ -1171,6 +1103,80 @@
                   <pic:spPr>
                     <a:xfrm>
                       <a:off x="0" y="0"/>
+                      <a:ext cx="2758630" cy="1531033"/>
+                    </a:xfrm>
+                    <a:prstGeom prst="rect">
+                      <a:avLst/>
+                    </a:prstGeom>
+                  </pic:spPr>
+                </pic:pic>
+              </a:graphicData>
+            </a:graphic>
+          </wp:inline>
+        </w:drawing>
+      </w:r>
+      <w:r>
+        <w:drawing>
+          <wp:inline distT="0" distB="0" distL="0" distR="0" wp14:anchorId="72589DAA" wp14:editId="115A04B4">
+            <wp:extent cx="3150752" cy="1496060"/>
+            <wp:effectExtent l="0" t="0" r="0" b="8890"/>
+            <wp:docPr id="5" name="Рисунок 5"/>
+            <wp:cNvGraphicFramePr>
+              <a:graphicFrameLocks xmlns:a="http://schemas.openxmlformats.org/drawingml/2006/main" noChangeAspect="1"/>
+            </wp:cNvGraphicFramePr>
+            <a:graphic xmlns:a="http://schemas.openxmlformats.org/drawingml/2006/main">
+              <a:graphicData uri="http://schemas.openxmlformats.org/drawingml/2006/picture">
+                <pic:pic xmlns:pic="http://schemas.openxmlformats.org/drawingml/2006/picture">
+                  <pic:nvPicPr>
+                    <pic:cNvPr id="1" name=""/>
+                    <pic:cNvPicPr/>
+                  </pic:nvPicPr>
+                  <pic:blipFill>
+                    <a:blip r:embed="rId10"/>
+                    <a:stretch>
+                      <a:fillRect/>
+                    </a:stretch>
+                  </pic:blipFill>
+                  <pic:spPr>
+                    <a:xfrm>
+                      <a:off x="0" y="0"/>
+                      <a:ext cx="3203870" cy="1521282"/>
+                    </a:xfrm>
+                    <a:prstGeom prst="rect">
+                      <a:avLst/>
+                    </a:prstGeom>
+                  </pic:spPr>
+                </pic:pic>
+              </a:graphicData>
+            </a:graphic>
+          </wp:inline>
+        </w:drawing>
+      </w:r>
+      <w:r>
+        <w:drawing>
+          <wp:inline distT="0" distB="0" distL="0" distR="0" wp14:anchorId="2921EF97" wp14:editId="7B366EBF">
+            <wp:extent cx="3552825" cy="1494047"/>
+            <wp:effectExtent l="0" t="0" r="0" b="0"/>
+            <wp:docPr id="6" name="Рисунок 6"/>
+            <wp:cNvGraphicFramePr>
+              <a:graphicFrameLocks xmlns:a="http://schemas.openxmlformats.org/drawingml/2006/main" noChangeAspect="1"/>
+            </wp:cNvGraphicFramePr>
+            <a:graphic xmlns:a="http://schemas.openxmlformats.org/drawingml/2006/main">
+              <a:graphicData uri="http://schemas.openxmlformats.org/drawingml/2006/picture">
+                <pic:pic xmlns:pic="http://schemas.openxmlformats.org/drawingml/2006/picture">
+                  <pic:nvPicPr>
+                    <pic:cNvPr id="1" name=""/>
+                    <pic:cNvPicPr/>
+                  </pic:nvPicPr>
+                  <pic:blipFill>
+                    <a:blip r:embed="rId11"/>
+                    <a:stretch>
+                      <a:fillRect/>
+                    </a:stretch>
+                  </pic:blipFill>
+                  <pic:spPr>
+                    <a:xfrm>
+                      <a:off x="0" y="0"/>
                       <a:ext cx="3595230" cy="1511879"/>
                     </a:xfrm>
                     <a:prstGeom prst="rect">
@@ -1186,6 +1192,7 @@
     </w:p>
     <w:p>
       <w:pPr>
+        <w:spacing w:after="0"/>
         <w:ind w:firstLine="0"/>
       </w:pPr>
       <w:r>
@@ -1214,18 +1221,450 @@
       </w:r>
       <w:r>
         <w:t>в котором код почти не оптимизируется. Таким образом за один запуск программа успевает выполнить в разы больше итераций получая тем самым больший результат.</w:t>
+      </w:r>
+    </w:p>
+    <w:p>
+      <w:pPr>
+        <w:spacing w:after="0"/>
+      </w:pPr>
+      <w:r>
+        <w:lastRenderedPageBreak/>
+        <w:t>Удалите переменную m</w:t>
+      </w:r>
+      <w:r>
+        <w:rPr>
+          <w:i/>
+          <w:iCs/>
+        </w:rPr>
+        <w:t>,</w:t>
+      </w:r>
+      <w:r>
+        <w:t xml:space="preserve"> перезапустите программу несколько раз. Как изменился вывод в консоль?</w:t>
+      </w:r>
+    </w:p>
+    <w:p>
+      <w:pPr>
+        <w:spacing w:after="0"/>
+      </w:pPr>
+      <w:r>
+        <w:t xml:space="preserve">Запуск </w:t>
+      </w:r>
+      <w:r>
+        <w:rPr>
+          <w:lang w:val="en-US"/>
+        </w:rPr>
+        <w:t>Release</w:t>
+      </w:r>
+      <w:r>
+        <w:rPr>
+          <w:lang w:val="en-US"/>
+        </w:rPr>
+        <w:t xml:space="preserve"> </w:t>
+      </w:r>
+      <w:r>
+        <w:t xml:space="preserve">без </w:t>
+      </w:r>
+      <w:proofErr w:type="spellStart"/>
+      <w:r>
+        <w:rPr>
+          <w:lang w:val="en-US"/>
+        </w:rPr>
+        <w:t>mutex</w:t>
+      </w:r>
+      <w:proofErr w:type="spellEnd"/>
+      <w:r>
+        <w:rPr>
+          <w:lang w:val="en-US"/>
+        </w:rPr>
+        <w:t>:</w:t>
+      </w:r>
+    </w:p>
+    <w:p>
+      <w:pPr>
+        <w:spacing w:after="0"/>
+        <w:ind w:firstLine="0"/>
+      </w:pPr>
+      <w:r>
+        <w:drawing>
+          <wp:inline distT="0" distB="0" distL="0" distR="0" wp14:anchorId="2A149683" wp14:editId="58475173">
+            <wp:extent cx="2761556" cy="1246906"/>
+            <wp:effectExtent l="0" t="0" r="1270" b="0"/>
+            <wp:docPr id="8" name="Рисунок 8"/>
+            <wp:cNvGraphicFramePr>
+              <a:graphicFrameLocks xmlns:a="http://schemas.openxmlformats.org/drawingml/2006/main" noChangeAspect="1"/>
+            </wp:cNvGraphicFramePr>
+            <a:graphic xmlns:a="http://schemas.openxmlformats.org/drawingml/2006/main">
+              <a:graphicData uri="http://schemas.openxmlformats.org/drawingml/2006/picture">
+                <pic:pic xmlns:pic="http://schemas.openxmlformats.org/drawingml/2006/picture">
+                  <pic:nvPicPr>
+                    <pic:cNvPr id="1" name=""/>
+                    <pic:cNvPicPr/>
+                  </pic:nvPicPr>
+                  <pic:blipFill>
+                    <a:blip r:embed="rId12"/>
+                    <a:stretch>
+                      <a:fillRect/>
+                    </a:stretch>
+                  </pic:blipFill>
+                  <pic:spPr>
+                    <a:xfrm>
+                      <a:off x="0" y="0"/>
+                      <a:ext cx="2781185" cy="1255769"/>
+                    </a:xfrm>
+                    <a:prstGeom prst="rect">
+                      <a:avLst/>
+                    </a:prstGeom>
+                  </pic:spPr>
+                </pic:pic>
+              </a:graphicData>
+            </a:graphic>
+          </wp:inline>
+        </w:drawing>
+      </w:r>
+      <w:r>
+        <w:drawing>
+          <wp:inline distT="0" distB="0" distL="0" distR="0" wp14:anchorId="0982B169" wp14:editId="6EEA91EE">
+            <wp:extent cx="3162300" cy="1225708"/>
+            <wp:effectExtent l="0" t="0" r="0" b="0"/>
+            <wp:docPr id="9" name="Рисунок 9"/>
+            <wp:cNvGraphicFramePr>
+              <a:graphicFrameLocks xmlns:a="http://schemas.openxmlformats.org/drawingml/2006/main" noChangeAspect="1"/>
+            </wp:cNvGraphicFramePr>
+            <a:graphic xmlns:a="http://schemas.openxmlformats.org/drawingml/2006/main">
+              <a:graphicData uri="http://schemas.openxmlformats.org/drawingml/2006/picture">
+                <pic:pic xmlns:pic="http://schemas.openxmlformats.org/drawingml/2006/picture">
+                  <pic:nvPicPr>
+                    <pic:cNvPr id="1" name=""/>
+                    <pic:cNvPicPr/>
+                  </pic:nvPicPr>
+                  <pic:blipFill>
+                    <a:blip r:embed="rId13"/>
+                    <a:stretch>
+                      <a:fillRect/>
+                    </a:stretch>
+                  </pic:blipFill>
+                  <pic:spPr>
+                    <a:xfrm>
+                      <a:off x="0" y="0"/>
+                      <a:ext cx="3227443" cy="1250957"/>
+                    </a:xfrm>
+                    <a:prstGeom prst="rect">
+                      <a:avLst/>
+                    </a:prstGeom>
+                  </pic:spPr>
+                </pic:pic>
+              </a:graphicData>
+            </a:graphic>
+          </wp:inline>
+        </w:drawing>
+      </w:r>
+      <w:r>
+        <w:drawing>
+          <wp:inline distT="0" distB="0" distL="0" distR="0" wp14:anchorId="1185AAB2" wp14:editId="4FF234F2">
+            <wp:extent cx="2673350" cy="814150"/>
+            <wp:effectExtent l="0" t="0" r="0" b="5080"/>
+            <wp:docPr id="7" name="Рисунок 7"/>
+            <wp:cNvGraphicFramePr>
+              <a:graphicFrameLocks xmlns:a="http://schemas.openxmlformats.org/drawingml/2006/main" noChangeAspect="1"/>
+            </wp:cNvGraphicFramePr>
+            <a:graphic xmlns:a="http://schemas.openxmlformats.org/drawingml/2006/main">
+              <a:graphicData uri="http://schemas.openxmlformats.org/drawingml/2006/picture">
+                <pic:pic xmlns:pic="http://schemas.openxmlformats.org/drawingml/2006/picture">
+                  <pic:nvPicPr>
+                    <pic:cNvPr id="1" name=""/>
+                    <pic:cNvPicPr/>
+                  </pic:nvPicPr>
+                  <pic:blipFill>
+                    <a:blip r:embed="rId14"/>
+                    <a:stretch>
+                      <a:fillRect/>
+                    </a:stretch>
+                  </pic:blipFill>
+                  <pic:spPr>
+                    <a:xfrm>
+                      <a:off x="0" y="0"/>
+                      <a:ext cx="2721637" cy="828855"/>
+                    </a:xfrm>
+                    <a:prstGeom prst="rect">
+                      <a:avLst/>
+                    </a:prstGeom>
+                  </pic:spPr>
+                </pic:pic>
+              </a:graphicData>
+            </a:graphic>
+          </wp:inline>
+        </w:drawing>
+      </w:r>
+    </w:p>
+    <w:p>
+      <w:pPr>
+        <w:spacing w:after="0"/>
+        <w:rPr>
+          <w:lang w:val="en-US"/>
+        </w:rPr>
+      </w:pPr>
+      <w:r>
+        <w:t xml:space="preserve">Запуск </w:t>
+      </w:r>
+      <w:r>
+        <w:rPr>
+          <w:lang w:val="en-US"/>
+        </w:rPr>
+        <w:t>debug</w:t>
+      </w:r>
+      <w:r>
+        <w:t xml:space="preserve"> без </w:t>
+      </w:r>
+      <w:proofErr w:type="spellStart"/>
+      <w:r>
+        <w:rPr>
+          <w:lang w:val="en-US"/>
+        </w:rPr>
+        <w:t>mutex</w:t>
+      </w:r>
+      <w:proofErr w:type="spellEnd"/>
+      <w:r>
+        <w:rPr>
+          <w:lang w:val="en-US"/>
+        </w:rPr>
+        <w:t>:</w:t>
+      </w:r>
+    </w:p>
+    <w:p>
+      <w:pPr>
+        <w:spacing w:after="0"/>
+        <w:ind w:firstLine="0"/>
+        <w:rPr>
+          <w:lang w:val="en-US"/>
+        </w:rPr>
+      </w:pPr>
+      <w:r>
+        <w:drawing>
+          <wp:inline distT="0" distB="0" distL="0" distR="0" wp14:anchorId="6B91A3A0" wp14:editId="56BE1BE1">
+            <wp:extent cx="2978150" cy="1213545"/>
+            <wp:effectExtent l="0" t="0" r="0" b="5715"/>
+            <wp:docPr id="10" name="Рисунок 10"/>
+            <wp:cNvGraphicFramePr>
+              <a:graphicFrameLocks xmlns:a="http://schemas.openxmlformats.org/drawingml/2006/main" noChangeAspect="1"/>
+            </wp:cNvGraphicFramePr>
+            <a:graphic xmlns:a="http://schemas.openxmlformats.org/drawingml/2006/main">
+              <a:graphicData uri="http://schemas.openxmlformats.org/drawingml/2006/picture">
+                <pic:pic xmlns:pic="http://schemas.openxmlformats.org/drawingml/2006/picture">
+                  <pic:nvPicPr>
+                    <pic:cNvPr id="1" name=""/>
+                    <pic:cNvPicPr/>
+                  </pic:nvPicPr>
+                  <pic:blipFill>
+                    <a:blip r:embed="rId15"/>
+                    <a:stretch>
+                      <a:fillRect/>
+                    </a:stretch>
+                  </pic:blipFill>
+                  <pic:spPr>
+                    <a:xfrm>
+                      <a:off x="0" y="0"/>
+                      <a:ext cx="3045179" cy="1240858"/>
+                    </a:xfrm>
+                    <a:prstGeom prst="rect">
+                      <a:avLst/>
+                    </a:prstGeom>
+                  </pic:spPr>
+                </pic:pic>
+              </a:graphicData>
+            </a:graphic>
+          </wp:inline>
+        </w:drawing>
+      </w:r>
+      <w:r>
+        <w:drawing>
+          <wp:inline distT="0" distB="0" distL="0" distR="0" wp14:anchorId="1018C0FC" wp14:editId="43E0E66C">
+            <wp:extent cx="2921000" cy="1194630"/>
+            <wp:effectExtent l="0" t="0" r="0" b="5715"/>
+            <wp:docPr id="11" name="Рисунок 11"/>
+            <wp:cNvGraphicFramePr>
+              <a:graphicFrameLocks xmlns:a="http://schemas.openxmlformats.org/drawingml/2006/main" noChangeAspect="1"/>
+            </wp:cNvGraphicFramePr>
+            <a:graphic xmlns:a="http://schemas.openxmlformats.org/drawingml/2006/main">
+              <a:graphicData uri="http://schemas.openxmlformats.org/drawingml/2006/picture">
+                <pic:pic xmlns:pic="http://schemas.openxmlformats.org/drawingml/2006/picture">
+                  <pic:nvPicPr>
+                    <pic:cNvPr id="1" name=""/>
+                    <pic:cNvPicPr/>
+                  </pic:nvPicPr>
+                  <pic:blipFill>
+                    <a:blip r:embed="rId16"/>
+                    <a:stretch>
+                      <a:fillRect/>
+                    </a:stretch>
+                  </pic:blipFill>
+                  <pic:spPr>
+                    <a:xfrm>
+                      <a:off x="0" y="0"/>
+                      <a:ext cx="2980250" cy="1218862"/>
+                    </a:xfrm>
+                    <a:prstGeom prst="rect">
+                      <a:avLst/>
+                    </a:prstGeom>
+                  </pic:spPr>
+                </pic:pic>
+              </a:graphicData>
+            </a:graphic>
+          </wp:inline>
+        </w:drawing>
+      </w:r>
+      <w:r>
+        <w:drawing>
+          <wp:inline distT="0" distB="0" distL="0" distR="0" wp14:anchorId="06B335FB" wp14:editId="38A76B46">
+            <wp:extent cx="2921000" cy="1147480"/>
+            <wp:effectExtent l="0" t="0" r="0" b="0"/>
+            <wp:docPr id="12" name="Рисунок 12"/>
+            <wp:cNvGraphicFramePr>
+              <a:graphicFrameLocks xmlns:a="http://schemas.openxmlformats.org/drawingml/2006/main" noChangeAspect="1"/>
+            </wp:cNvGraphicFramePr>
+            <a:graphic xmlns:a="http://schemas.openxmlformats.org/drawingml/2006/main">
+              <a:graphicData uri="http://schemas.openxmlformats.org/drawingml/2006/picture">
+                <pic:pic xmlns:pic="http://schemas.openxmlformats.org/drawingml/2006/picture">
+                  <pic:nvPicPr>
+                    <pic:cNvPr id="1" name=""/>
+                    <pic:cNvPicPr/>
+                  </pic:nvPicPr>
+                  <pic:blipFill>
+                    <a:blip r:embed="rId17"/>
+                    <a:stretch>
+                      <a:fillRect/>
+                    </a:stretch>
+                  </pic:blipFill>
+                  <pic:spPr>
+                    <a:xfrm>
+                      <a:off x="0" y="0"/>
+                      <a:ext cx="2946446" cy="1157476"/>
+                    </a:xfrm>
+                    <a:prstGeom prst="rect">
+                      <a:avLst/>
+                    </a:prstGeom>
+                  </pic:spPr>
+                </pic:pic>
+              </a:graphicData>
+            </a:graphic>
+          </wp:inline>
+        </w:drawing>
+      </w:r>
+    </w:p>
+    <w:p>
+      <w:pPr>
+        <w:spacing w:after="0"/>
+        <w:ind w:firstLine="0"/>
+      </w:pPr>
+      <w:r>
+        <w:t xml:space="preserve">Что происходит? </w:t>
+      </w:r>
+    </w:p>
+    <w:p>
+      <w:pPr>
+        <w:spacing w:after="0"/>
+        <w:ind w:firstLine="0"/>
+      </w:pPr>
+      <w:r>
+        <w:t xml:space="preserve">Без </w:t>
+      </w:r>
+      <w:proofErr w:type="spellStart"/>
+      <w:r>
+        <w:rPr>
+          <w:lang w:val="en-US"/>
+        </w:rPr>
+        <w:t>mutex</w:t>
+      </w:r>
+      <w:proofErr w:type="spellEnd"/>
+      <w:r>
+        <w:t xml:space="preserve"> возникает состояние гонки при выводе на консоль. Благодаря чему мы получаем непредсказуемый вывод результата, чаще всего в нечитабельном виде. Нам нужна синхронизация при доступе к общим ресурсам, что и делает </w:t>
+      </w:r>
+      <w:proofErr w:type="spellStart"/>
+      <w:r>
+        <w:rPr>
+          <w:lang w:val="en-US"/>
+        </w:rPr>
+        <w:t>mutex</w:t>
+      </w:r>
+      <w:proofErr w:type="spellEnd"/>
+      <w:r>
+        <w:t>. Порядок завершения потоков непредсказуем в обоих режимах так что от их выбора ситуация не улучшается.</w:t>
       </w:r>
       <w:bookmarkStart w:id="1" w:name="_GoBack"/>
       <w:bookmarkEnd w:id="1"/>
     </w:p>
     <w:sectPr>
+      <w:headerReference w:type="first" r:id="rId18"/>
       <w:pgSz w:w="11906" w:h="16838"/>
       <w:pgMar w:top="1134" w:right="850" w:bottom="1134" w:left="1701" w:header="708" w:footer="708" w:gutter="0"/>
       <w:cols w:space="708"/>
-      <w:docGrid w:linePitch="360"/>
+      <w:titlePg/>
+      <w:docGrid w:linePitch="381"/>
     </w:sectPr>
   </w:body>
 </w:document>
+</file>
+
+<file path=word/endnotes.xml><?xml version="1.0" encoding="utf-8"?>
+<w:endnotes xmlns:wpc="http://schemas.microsoft.com/office/word/2010/wordprocessingCanvas" xmlns:cx="http://schemas.microsoft.com/office/drawing/2014/chartex" xmlns:cx1="http://schemas.microsoft.com/office/drawing/2015/9/8/chartex" xmlns:mc="http://schemas.openxmlformats.org/markup-compatibility/2006" xmlns:o="urn:schemas-microsoft-com:office:office" xmlns:r="http://schemas.openxmlformats.org/officeDocument/2006/relationships" xmlns:m="http://schemas.openxmlformats.org/officeDocument/2006/math" xmlns:v="urn:schemas-microsoft-com:vml" xmlns:wp14="http://schemas.microsoft.com/office/word/2010/wordprocessingDrawing" xmlns:wp="http://schemas.openxmlformats.org/drawingml/2006/wordprocessingDrawing" xmlns:w10="urn:schemas-microsoft-com:office:word" xmlns:w="http://schemas.openxmlformats.org/wordprocessingml/2006/main" xmlns:w14="http://schemas.microsoft.com/office/word/2010/wordml" xmlns:w15="http://schemas.microsoft.com/office/word/2012/wordml" xmlns:w16se="http://schemas.microsoft.com/office/word/2015/wordml/symex" xmlns:wpg="http://schemas.microsoft.com/office/word/2010/wordprocessingGroup" xmlns:wpi="http://schemas.microsoft.com/office/word/2010/wordprocessingInk" xmlns:wne="http://schemas.microsoft.com/office/word/2006/wordml" xmlns:wps="http://schemas.microsoft.com/office/word/2010/wordprocessingShape" mc:Ignorable="w14 w15 w16se wp14">
+  <w:endnote w:type="separator" w:id="-1">
+    <w:p>
+      <w:pPr>
+        <w:spacing w:after="0" w:line="240" w:lineRule="auto"/>
+      </w:pPr>
+      <w:r>
+        <w:separator/>
+      </w:r>
+    </w:p>
+  </w:endnote>
+  <w:endnote w:type="continuationSeparator" w:id="0">
+    <w:p>
+      <w:pPr>
+        <w:spacing w:after="0" w:line="240" w:lineRule="auto"/>
+      </w:pPr>
+      <w:r>
+        <w:continuationSeparator/>
+      </w:r>
+    </w:p>
+  </w:endnote>
+</w:endnotes>
+</file>
+
+<file path=word/footnotes.xml><?xml version="1.0" encoding="utf-8"?>
+<w:footnotes xmlns:wpc="http://schemas.microsoft.com/office/word/2010/wordprocessingCanvas" xmlns:cx="http://schemas.microsoft.com/office/drawing/2014/chartex" xmlns:cx1="http://schemas.microsoft.com/office/drawing/2015/9/8/chartex" xmlns:mc="http://schemas.openxmlformats.org/markup-compatibility/2006" xmlns:o="urn:schemas-microsoft-com:office:office" xmlns:r="http://schemas.openxmlformats.org/officeDocument/2006/relationships" xmlns:m="http://schemas.openxmlformats.org/officeDocument/2006/math" xmlns:v="urn:schemas-microsoft-com:vml" xmlns:wp14="http://schemas.microsoft.com/office/word/2010/wordprocessingDrawing" xmlns:wp="http://schemas.openxmlformats.org/drawingml/2006/wordprocessingDrawing" xmlns:w10="urn:schemas-microsoft-com:office:word" xmlns:w="http://schemas.openxmlformats.org/wordprocessingml/2006/main" xmlns:w14="http://schemas.microsoft.com/office/word/2010/wordml" xmlns:w15="http://schemas.microsoft.com/office/word/2012/wordml" xmlns:w16se="http://schemas.microsoft.com/office/word/2015/wordml/symex" xmlns:wpg="http://schemas.microsoft.com/office/word/2010/wordprocessingGroup" xmlns:wpi="http://schemas.microsoft.com/office/word/2010/wordprocessingInk" xmlns:wne="http://schemas.microsoft.com/office/word/2006/wordml" xmlns:wps="http://schemas.microsoft.com/office/word/2010/wordprocessingShape" mc:Ignorable="w14 w15 w16se wp14">
+  <w:footnote w:type="separator" w:id="-1">
+    <w:p>
+      <w:pPr>
+        <w:spacing w:after="0" w:line="240" w:lineRule="auto"/>
+      </w:pPr>
+      <w:r>
+        <w:separator/>
+      </w:r>
+    </w:p>
+  </w:footnote>
+  <w:footnote w:type="continuationSeparator" w:id="0">
+    <w:p>
+      <w:pPr>
+        <w:spacing w:after="0" w:line="240" w:lineRule="auto"/>
+      </w:pPr>
+      <w:r>
+        <w:continuationSeparator/>
+      </w:r>
+    </w:p>
+  </w:footnote>
+</w:footnotes>
+</file>
+
+<file path=word/header1.xml><?xml version="1.0" encoding="utf-8"?>
+<w:hdr xmlns:wpc="http://schemas.microsoft.com/office/word/2010/wordprocessingCanvas" xmlns:cx="http://schemas.microsoft.com/office/drawing/2014/chartex" xmlns:cx1="http://schemas.microsoft.com/office/drawing/2015/9/8/chartex" xmlns:mc="http://schemas.openxmlformats.org/markup-compatibility/2006" xmlns:o="urn:schemas-microsoft-com:office:office" xmlns:r="http://schemas.openxmlformats.org/officeDocument/2006/relationships" xmlns:m="http://schemas.openxmlformats.org/officeDocument/2006/math" xmlns:v="urn:schemas-microsoft-com:vml" xmlns:wp14="http://schemas.microsoft.com/office/word/2010/wordprocessingDrawing" xmlns:wp="http://schemas.openxmlformats.org/drawingml/2006/wordprocessingDrawing" xmlns:w10="urn:schemas-microsoft-com:office:word" xmlns:w="http://schemas.openxmlformats.org/wordprocessingml/2006/main" xmlns:w14="http://schemas.microsoft.com/office/word/2010/wordml" xmlns:w15="http://schemas.microsoft.com/office/word/2012/wordml" xmlns:w16se="http://schemas.microsoft.com/office/word/2015/wordml/symex" xmlns:wpg="http://schemas.microsoft.com/office/word/2010/wordprocessingGroup" xmlns:wpi="http://schemas.microsoft.com/office/word/2010/wordprocessingInk" xmlns:wne="http://schemas.microsoft.com/office/word/2006/wordml" xmlns:wps="http://schemas.microsoft.com/office/word/2010/wordprocessingShape" mc:Ignorable="w14 w15 w16se wp14">
+  <w:p>
+    <w:pPr>
+      <w:pStyle w:val="a3"/>
+    </w:pPr>
+    <w:r>
+      <w:t>Веремьева Лиза 3МО-1</w:t>
+    </w:r>
+  </w:p>
+</w:hdr>
 </file>
 
 <file path=word/styles.xml><?xml version="1.0" encoding="utf-8"?>
@@ -1623,7 +2062,7 @@
   <w:style w:type="paragraph" w:default="1" w:styleId="a">
     <w:name w:val="Normal"/>
     <w:qFormat/>
-    <w:rsid w:val="003F5E22"/>
+    <w:rsid w:val="007764A5"/>
     <w:pPr>
       <w:spacing w:line="360" w:lineRule="auto"/>
       <w:ind w:firstLine="567"/>
@@ -1725,6 +2164,58 @@
       <w:i/>
       <w:sz w:val="28"/>
       <w:szCs w:val="26"/>
+    </w:rPr>
+  </w:style>
+  <w:style w:type="paragraph" w:styleId="a3">
+    <w:name w:val="header"/>
+    <w:basedOn w:val="a"/>
+    <w:link w:val="a4"/>
+    <w:uiPriority w:val="99"/>
+    <w:unhideWhenUsed/>
+    <w:rsid w:val="007764A5"/>
+    <w:pPr>
+      <w:tabs>
+        <w:tab w:val="center" w:pos="4677"/>
+        <w:tab w:val="right" w:pos="9355"/>
+      </w:tabs>
+      <w:spacing w:after="0" w:line="240" w:lineRule="auto"/>
+    </w:pPr>
+  </w:style>
+  <w:style w:type="character" w:customStyle="1" w:styleId="a4">
+    <w:name w:val="Верхний колонтитул Знак"/>
+    <w:basedOn w:val="a0"/>
+    <w:link w:val="a3"/>
+    <w:uiPriority w:val="99"/>
+    <w:rsid w:val="007764A5"/>
+    <w:rPr>
+      <w:rFonts w:ascii="Times New Roman" w:hAnsi="Times New Roman"/>
+      <w:sz w:val="28"/>
+    </w:rPr>
+  </w:style>
+  <w:style w:type="paragraph" w:styleId="a5">
+    <w:name w:val="footer"/>
+    <w:basedOn w:val="a"/>
+    <w:link w:val="a6"/>
+    <w:uiPriority w:val="99"/>
+    <w:unhideWhenUsed/>
+    <w:rsid w:val="007764A5"/>
+    <w:pPr>
+      <w:tabs>
+        <w:tab w:val="center" w:pos="4677"/>
+        <w:tab w:val="right" w:pos="9355"/>
+      </w:tabs>
+      <w:spacing w:after="0" w:line="240" w:lineRule="auto"/>
+    </w:pPr>
+  </w:style>
+  <w:style w:type="character" w:customStyle="1" w:styleId="a6">
+    <w:name w:val="Нижний колонтитул Знак"/>
+    <w:basedOn w:val="a0"/>
+    <w:link w:val="a5"/>
+    <w:uiPriority w:val="99"/>
+    <w:rsid w:val="007764A5"/>
+    <w:rPr>
+      <w:rFonts w:ascii="Times New Roman" w:hAnsi="Times New Roman"/>
+      <w:sz w:val="28"/>
     </w:rPr>
   </w:style>
 </w:styles>

</xml_diff>